<commit_message>
added first asp.net MVC project
</commit_message>
<xml_diff>
--- a/Project_Requirements.docx
+++ b/Project_Requirements.docx
@@ -519,8 +519,6 @@
         </w:rPr>
         <w:t xml:space="preserve"> </w:t>
       </w:r>
-      <w:bookmarkStart w:id="0" w:name="_GoBack"/>
-      <w:bookmarkEnd w:id="0"/>
     </w:p>
     <w:p>
       <w:r>
@@ -569,6 +567,197 @@
           <w:rFonts w:ascii="Calibri" w:eastAsia="Calibri" w:hAnsi="Calibri" w:cs="Calibri"/>
         </w:rPr>
       </w:pPr>
+      <w:r>
+        <w:rPr>
+          <w:rFonts w:ascii="Calibri" w:eastAsia="Calibri" w:hAnsi="Calibri" w:cs="Calibri"/>
+        </w:rPr>
+        <w:t>Fonts and colors:</w:t>
+      </w:r>
+    </w:p>
+    <w:p>
+      <w:pPr>
+        <w:rPr>
+          <w:rFonts w:ascii="Roboto Mono" w:hAnsi="Roboto Mono"/>
+          <w:sz w:val="18"/>
+          <w:szCs w:val="18"/>
+        </w:rPr>
+      </w:pPr>
+      <w:r>
+        <w:rPr>
+          <w:rFonts w:ascii="Roboto Mono" w:hAnsi="Roboto Mono"/>
+          <w:sz w:val="18"/>
+          <w:szCs w:val="18"/>
+        </w:rPr>
+        <w:t>&lt;link href="https://fonts.googleapis.com/css?family=</w:t>
+      </w:r>
+      <w:r>
+        <w:rPr>
+          <w:rStyle w:val="collection-drawer-emphasized-code"/>
+          <w:rFonts w:ascii="Roboto Mono" w:hAnsi="Roboto Mono"/>
+          <w:b/>
+          <w:bCs/>
+          <w:sz w:val="18"/>
+          <w:szCs w:val="18"/>
+          <w:bdr w:val="none" w:sz="0" w:space="0" w:color="auto" w:frame="1"/>
+        </w:rPr>
+        <w:t>Montserrat|Muli|PT+Sans</w:t>
+      </w:r>
+      <w:r>
+        <w:rPr>
+          <w:rFonts w:ascii="Roboto Mono" w:hAnsi="Roboto Mono"/>
+          <w:sz w:val="18"/>
+          <w:szCs w:val="18"/>
+        </w:rPr>
+        <w:t xml:space="preserve">" </w:t>
+      </w:r>
+      <w:proofErr w:type="spellStart"/>
+      <w:r>
+        <w:rPr>
+          <w:rFonts w:ascii="Roboto Mono" w:hAnsi="Roboto Mono"/>
+          <w:sz w:val="18"/>
+          <w:szCs w:val="18"/>
+        </w:rPr>
+        <w:t>rel</w:t>
+      </w:r>
+      <w:proofErr w:type="spellEnd"/>
+      <w:r>
+        <w:rPr>
+          <w:rFonts w:ascii="Roboto Mono" w:hAnsi="Roboto Mono"/>
+          <w:sz w:val="18"/>
+          <w:szCs w:val="18"/>
+        </w:rPr>
+        <w:t>="stylesheet"&gt;</w:t>
+      </w:r>
+    </w:p>
+    <w:p>
+      <w:pPr>
+        <w:rPr>
+          <w:rFonts w:ascii="Roboto Mono" w:hAnsi="Roboto Mono"/>
+          <w:sz w:val="18"/>
+          <w:szCs w:val="18"/>
+        </w:rPr>
+      </w:pPr>
+    </w:p>
+    <w:p>
+      <w:pPr>
+        <w:numPr>
+          <w:ilvl w:val="0"/>
+          <w:numId w:val="3"/>
+        </w:numPr>
+        <w:spacing w:after="0" w:line="240" w:lineRule="auto"/>
+        <w:ind w:left="0"/>
+        <w:textAlignment w:val="baseline"/>
+        <w:rPr>
+          <w:rFonts w:ascii="Roboto Mono" w:eastAsia="Times New Roman" w:hAnsi="Roboto Mono" w:cs="Times New Roman"/>
+          <w:sz w:val="18"/>
+          <w:szCs w:val="18"/>
+        </w:rPr>
+      </w:pPr>
+      <w:r>
+        <w:rPr>
+          <w:rFonts w:ascii="Roboto Mono" w:eastAsia="Times New Roman" w:hAnsi="Roboto Mono" w:cs="Times New Roman"/>
+          <w:sz w:val="18"/>
+          <w:szCs w:val="18"/>
+        </w:rPr>
+        <w:t>font-family: 'Montserrat', sans-serif;</w:t>
+      </w:r>
+    </w:p>
+    <w:p>
+      <w:pPr>
+        <w:numPr>
+          <w:ilvl w:val="0"/>
+          <w:numId w:val="4"/>
+        </w:numPr>
+        <w:spacing w:after="0" w:line="240" w:lineRule="auto"/>
+        <w:ind w:left="0"/>
+        <w:textAlignment w:val="baseline"/>
+        <w:rPr>
+          <w:rFonts w:ascii="Roboto Mono" w:eastAsia="Times New Roman" w:hAnsi="Roboto Mono" w:cs="Times New Roman"/>
+          <w:sz w:val="18"/>
+          <w:szCs w:val="18"/>
+          <w:highlight w:val="yellow"/>
+        </w:rPr>
+      </w:pPr>
+      <w:r>
+        <w:rPr>
+          <w:rFonts w:ascii="Roboto Mono" w:eastAsia="Times New Roman" w:hAnsi="Roboto Mono" w:cs="Times New Roman"/>
+          <w:sz w:val="18"/>
+          <w:szCs w:val="18"/>
+          <w:highlight w:val="yellow"/>
+        </w:rPr>
+        <w:t>font-family: 'PT Sans', sans-serif;</w:t>
+      </w:r>
+    </w:p>
+    <w:p>
+      <w:pPr>
+        <w:numPr>
+          <w:ilvl w:val="0"/>
+          <w:numId w:val="5"/>
+        </w:numPr>
+        <w:spacing w:after="0" w:line="240" w:lineRule="auto"/>
+        <w:ind w:left="0"/>
+        <w:textAlignment w:val="baseline"/>
+        <w:rPr>
+          <w:rFonts w:ascii="Roboto Mono" w:eastAsia="Times New Roman" w:hAnsi="Roboto Mono" w:cs="Times New Roman"/>
+          <w:sz w:val="18"/>
+          <w:szCs w:val="18"/>
+        </w:rPr>
+      </w:pPr>
+      <w:r>
+        <w:rPr>
+          <w:rFonts w:ascii="Roboto Mono" w:eastAsia="Times New Roman" w:hAnsi="Roboto Mono" w:cs="Times New Roman"/>
+          <w:sz w:val="18"/>
+          <w:szCs w:val="18"/>
+        </w:rPr>
+        <w:t>font-family: '</w:t>
+      </w:r>
+      <w:proofErr w:type="spellStart"/>
+      <w:r>
+        <w:rPr>
+          <w:rFonts w:ascii="Roboto Mono" w:eastAsia="Times New Roman" w:hAnsi="Roboto Mono" w:cs="Times New Roman"/>
+          <w:sz w:val="18"/>
+          <w:szCs w:val="18"/>
+        </w:rPr>
+        <w:t>Muli</w:t>
+      </w:r>
+      <w:proofErr w:type="spellEnd"/>
+      <w:r>
+        <w:rPr>
+          <w:rFonts w:ascii="Roboto Mono" w:eastAsia="Times New Roman" w:hAnsi="Roboto Mono" w:cs="Times New Roman"/>
+          <w:sz w:val="18"/>
+          <w:szCs w:val="18"/>
+        </w:rPr>
+        <w:t>', sans-serif;</w:t>
+      </w:r>
+    </w:p>
+    <w:p>
+      <w:pPr>
+        <w:rPr>
+          <w:rFonts w:ascii="Calibri" w:eastAsia="Calibri" w:hAnsi="Calibri" w:cs="Calibri"/>
+        </w:rPr>
+      </w:pPr>
+    </w:p>
+    <w:p>
+      <w:pPr>
+        <w:rPr>
+          <w:rFonts w:ascii="Calibri" w:eastAsia="Calibri" w:hAnsi="Calibri" w:cs="Calibri"/>
+        </w:rPr>
+      </w:pPr>
+      <w:r>
+        <w:rPr>
+          <w:rFonts w:ascii="Calibri" w:eastAsia="Calibri" w:hAnsi="Calibri" w:cs="Calibri"/>
+        </w:rPr>
+        <w:t>Color: 3ABADC(Primary)</w:t>
+      </w:r>
+    </w:p>
+    <w:p>
+      <w:pPr>
+        <w:rPr>
+          <w:rFonts w:ascii="Calibri" w:eastAsia="Calibri" w:hAnsi="Calibri" w:cs="Calibri"/>
+        </w:rPr>
+      </w:pPr>
+      <w:bookmarkStart w:id="0" w:name="_GoBack"/>
+      <w:bookmarkEnd w:id="0"/>
     </w:p>
     <w:sectPr>
       <w:headerReference w:type="default" r:id="rId7"/>
@@ -758,6 +947,232 @@
 <file path=word/numbering.xml><?xml version="1.0" encoding="utf-8"?>
 <w:numbering xmlns:wpc="http://schemas.microsoft.com/office/word/2010/wordprocessingCanvas" xmlns:cx="http://schemas.microsoft.com/office/drawing/2014/chartex" xmlns:cx1="http://schemas.microsoft.com/office/drawing/2015/9/8/chartex" xmlns:cx2="http://schemas.microsoft.com/office/drawing/2015/10/21/chartex" xmlns:cx3="http://schemas.microsoft.com/office/drawing/2016/5/9/chartex" xmlns:cx4="http://schemas.microsoft.com/office/drawing/2016/5/10/chartex" xmlns:cx5="http://schemas.microsoft.com/office/drawing/2016/5/11/chartex" xmlns:cx6="http://schemas.microsoft.com/office/drawing/2016/5/12/chartex" xmlns:cx7="http://schemas.microsoft.com/office/drawing/2016/5/13/chartex" xmlns:cx8="http://schemas.microsoft.com/office/drawing/2016/5/14/chartex" xmlns:mc="http://schemas.openxmlformats.org/markup-compatibility/2006" xmlns:aink="http://schemas.microsoft.com/office/drawing/2016/ink" xmlns:am3d="http://schemas.microsoft.com/office/drawing/2017/model3d" xmlns:o="urn:schemas-microsoft-com:office:office" xmlns:r="http://schemas.openxmlformats.org/officeDocument/2006/relationships" xmlns:m="http://schemas.openxmlformats.org/officeDocument/2006/math" xmlns:v="urn:schemas-microsoft-com:vml" xmlns:wp14="http://schemas.microsoft.com/office/word/2010/wordprocessingDrawing" xmlns:wp="http://schemas.openxmlformats.org/drawingml/2006/wordprocessingDrawing" xmlns:w10="urn:schemas-microsoft-com:office:word" xmlns:w="http://schemas.openxmlformats.org/wordprocessingml/2006/main" xmlns:w14="http://schemas.microsoft.com/office/word/2010/wordml" xmlns:w15="http://schemas.microsoft.com/office/word/2012/wordml" xmlns:w16cid="http://schemas.microsoft.com/office/word/2016/wordml/cid" xmlns:w16se="http://schemas.microsoft.com/office/word/2015/wordml/symex" xmlns:wpg="http://schemas.microsoft.com/office/word/2010/wordprocessingGroup" xmlns:wpi="http://schemas.microsoft.com/office/word/2010/wordprocessingInk" xmlns:wne="http://schemas.microsoft.com/office/word/2006/wordml" xmlns:wps="http://schemas.microsoft.com/office/word/2010/wordprocessingShape" mc:Ignorable="w14 w15 w16se w16cid wp14">
   <w:abstractNum w:abstractNumId="0" w15:restartNumberingAfterBreak="0">
+    <w:nsid w:val="0897316B"/>
+    <w:multiLevelType w:val="multilevel"/>
+    <w:tmpl w:val="4530BE5C"/>
+    <w:lvl w:ilvl="0">
+      <w:start w:val="1"/>
+      <w:numFmt w:val="decimal"/>
+      <w:lvlText w:val="%1."/>
+      <w:lvlJc w:val="left"/>
+      <w:pPr>
+        <w:tabs>
+          <w:tab w:val="num" w:pos="720"/>
+        </w:tabs>
+        <w:ind w:left="720" w:hanging="360"/>
+      </w:pPr>
+    </w:lvl>
+    <w:lvl w:ilvl="1" w:tentative="1">
+      <w:start w:val="1"/>
+      <w:numFmt w:val="decimal"/>
+      <w:lvlText w:val="%2."/>
+      <w:lvlJc w:val="left"/>
+      <w:pPr>
+        <w:tabs>
+          <w:tab w:val="num" w:pos="1440"/>
+        </w:tabs>
+        <w:ind w:left="1440" w:hanging="360"/>
+      </w:pPr>
+    </w:lvl>
+    <w:lvl w:ilvl="2" w:tentative="1">
+      <w:start w:val="1"/>
+      <w:numFmt w:val="decimal"/>
+      <w:lvlText w:val="%3."/>
+      <w:lvlJc w:val="left"/>
+      <w:pPr>
+        <w:tabs>
+          <w:tab w:val="num" w:pos="2160"/>
+        </w:tabs>
+        <w:ind w:left="2160" w:hanging="360"/>
+      </w:pPr>
+    </w:lvl>
+    <w:lvl w:ilvl="3" w:tentative="1">
+      <w:start w:val="1"/>
+      <w:numFmt w:val="decimal"/>
+      <w:lvlText w:val="%4."/>
+      <w:lvlJc w:val="left"/>
+      <w:pPr>
+        <w:tabs>
+          <w:tab w:val="num" w:pos="2880"/>
+        </w:tabs>
+        <w:ind w:left="2880" w:hanging="360"/>
+      </w:pPr>
+    </w:lvl>
+    <w:lvl w:ilvl="4" w:tentative="1">
+      <w:start w:val="1"/>
+      <w:numFmt w:val="decimal"/>
+      <w:lvlText w:val="%5."/>
+      <w:lvlJc w:val="left"/>
+      <w:pPr>
+        <w:tabs>
+          <w:tab w:val="num" w:pos="3600"/>
+        </w:tabs>
+        <w:ind w:left="3600" w:hanging="360"/>
+      </w:pPr>
+    </w:lvl>
+    <w:lvl w:ilvl="5" w:tentative="1">
+      <w:start w:val="1"/>
+      <w:numFmt w:val="decimal"/>
+      <w:lvlText w:val="%6."/>
+      <w:lvlJc w:val="left"/>
+      <w:pPr>
+        <w:tabs>
+          <w:tab w:val="num" w:pos="4320"/>
+        </w:tabs>
+        <w:ind w:left="4320" w:hanging="360"/>
+      </w:pPr>
+    </w:lvl>
+    <w:lvl w:ilvl="6" w:tentative="1">
+      <w:start w:val="1"/>
+      <w:numFmt w:val="decimal"/>
+      <w:lvlText w:val="%7."/>
+      <w:lvlJc w:val="left"/>
+      <w:pPr>
+        <w:tabs>
+          <w:tab w:val="num" w:pos="5040"/>
+        </w:tabs>
+        <w:ind w:left="5040" w:hanging="360"/>
+      </w:pPr>
+    </w:lvl>
+    <w:lvl w:ilvl="7" w:tentative="1">
+      <w:start w:val="1"/>
+      <w:numFmt w:val="decimal"/>
+      <w:lvlText w:val="%8."/>
+      <w:lvlJc w:val="left"/>
+      <w:pPr>
+        <w:tabs>
+          <w:tab w:val="num" w:pos="5760"/>
+        </w:tabs>
+        <w:ind w:left="5760" w:hanging="360"/>
+      </w:pPr>
+    </w:lvl>
+    <w:lvl w:ilvl="8" w:tentative="1">
+      <w:start w:val="1"/>
+      <w:numFmt w:val="decimal"/>
+      <w:lvlText w:val="%9."/>
+      <w:lvlJc w:val="left"/>
+      <w:pPr>
+        <w:tabs>
+          <w:tab w:val="num" w:pos="6480"/>
+        </w:tabs>
+        <w:ind w:left="6480" w:hanging="360"/>
+      </w:pPr>
+    </w:lvl>
+  </w:abstractNum>
+  <w:abstractNum w:abstractNumId="1" w15:restartNumberingAfterBreak="0">
+    <w:nsid w:val="248D6CDA"/>
+    <w:multiLevelType w:val="multilevel"/>
+    <w:tmpl w:val="67AA7AC4"/>
+    <w:lvl w:ilvl="0">
+      <w:start w:val="1"/>
+      <w:numFmt w:val="decimal"/>
+      <w:lvlText w:val="%1."/>
+      <w:lvlJc w:val="left"/>
+      <w:pPr>
+        <w:tabs>
+          <w:tab w:val="num" w:pos="720"/>
+        </w:tabs>
+        <w:ind w:left="720" w:hanging="360"/>
+      </w:pPr>
+    </w:lvl>
+    <w:lvl w:ilvl="1" w:tentative="1">
+      <w:start w:val="1"/>
+      <w:numFmt w:val="decimal"/>
+      <w:lvlText w:val="%2."/>
+      <w:lvlJc w:val="left"/>
+      <w:pPr>
+        <w:tabs>
+          <w:tab w:val="num" w:pos="1440"/>
+        </w:tabs>
+        <w:ind w:left="1440" w:hanging="360"/>
+      </w:pPr>
+    </w:lvl>
+    <w:lvl w:ilvl="2" w:tentative="1">
+      <w:start w:val="1"/>
+      <w:numFmt w:val="decimal"/>
+      <w:lvlText w:val="%3."/>
+      <w:lvlJc w:val="left"/>
+      <w:pPr>
+        <w:tabs>
+          <w:tab w:val="num" w:pos="2160"/>
+        </w:tabs>
+        <w:ind w:left="2160" w:hanging="360"/>
+      </w:pPr>
+    </w:lvl>
+    <w:lvl w:ilvl="3" w:tentative="1">
+      <w:start w:val="1"/>
+      <w:numFmt w:val="decimal"/>
+      <w:lvlText w:val="%4."/>
+      <w:lvlJc w:val="left"/>
+      <w:pPr>
+        <w:tabs>
+          <w:tab w:val="num" w:pos="2880"/>
+        </w:tabs>
+        <w:ind w:left="2880" w:hanging="360"/>
+      </w:pPr>
+    </w:lvl>
+    <w:lvl w:ilvl="4" w:tentative="1">
+      <w:start w:val="1"/>
+      <w:numFmt w:val="decimal"/>
+      <w:lvlText w:val="%5."/>
+      <w:lvlJc w:val="left"/>
+      <w:pPr>
+        <w:tabs>
+          <w:tab w:val="num" w:pos="3600"/>
+        </w:tabs>
+        <w:ind w:left="3600" w:hanging="360"/>
+      </w:pPr>
+    </w:lvl>
+    <w:lvl w:ilvl="5" w:tentative="1">
+      <w:start w:val="1"/>
+      <w:numFmt w:val="decimal"/>
+      <w:lvlText w:val="%6."/>
+      <w:lvlJc w:val="left"/>
+      <w:pPr>
+        <w:tabs>
+          <w:tab w:val="num" w:pos="4320"/>
+        </w:tabs>
+        <w:ind w:left="4320" w:hanging="360"/>
+      </w:pPr>
+    </w:lvl>
+    <w:lvl w:ilvl="6" w:tentative="1">
+      <w:start w:val="1"/>
+      <w:numFmt w:val="decimal"/>
+      <w:lvlText w:val="%7."/>
+      <w:lvlJc w:val="left"/>
+      <w:pPr>
+        <w:tabs>
+          <w:tab w:val="num" w:pos="5040"/>
+        </w:tabs>
+        <w:ind w:left="5040" w:hanging="360"/>
+      </w:pPr>
+    </w:lvl>
+    <w:lvl w:ilvl="7" w:tentative="1">
+      <w:start w:val="1"/>
+      <w:numFmt w:val="decimal"/>
+      <w:lvlText w:val="%8."/>
+      <w:lvlJc w:val="left"/>
+      <w:pPr>
+        <w:tabs>
+          <w:tab w:val="num" w:pos="5760"/>
+        </w:tabs>
+        <w:ind w:left="5760" w:hanging="360"/>
+      </w:pPr>
+    </w:lvl>
+    <w:lvl w:ilvl="8" w:tentative="1">
+      <w:start w:val="1"/>
+      <w:numFmt w:val="decimal"/>
+      <w:lvlText w:val="%9."/>
+      <w:lvlJc w:val="left"/>
+      <w:pPr>
+        <w:tabs>
+          <w:tab w:val="num" w:pos="6480"/>
+        </w:tabs>
+        <w:ind w:left="6480" w:hanging="360"/>
+      </w:pPr>
+    </w:lvl>
+  </w:abstractNum>
+  <w:abstractNum w:abstractNumId="2" w15:restartNumberingAfterBreak="0">
     <w:nsid w:val="34A54941"/>
     <w:multiLevelType w:val="hybridMultilevel"/>
     <w:tmpl w:val="0884240A"/>
@@ -843,7 +1258,7 @@
       </w:pPr>
     </w:lvl>
   </w:abstractNum>
-  <w:abstractNum w:abstractNumId="1" w15:restartNumberingAfterBreak="0">
+  <w:abstractNum w:abstractNumId="3" w15:restartNumberingAfterBreak="0">
     <w:nsid w:val="46085DBC"/>
     <w:multiLevelType w:val="hybridMultilevel"/>
     <w:tmpl w:val="69541206"/>
@@ -956,11 +1371,133 @@
       </w:rPr>
     </w:lvl>
   </w:abstractNum>
+  <w:abstractNum w:abstractNumId="4" w15:restartNumberingAfterBreak="0">
+    <w:nsid w:val="6A115FB0"/>
+    <w:multiLevelType w:val="multilevel"/>
+    <w:tmpl w:val="3BFCBCBE"/>
+    <w:lvl w:ilvl="0">
+      <w:start w:val="1"/>
+      <w:numFmt w:val="decimal"/>
+      <w:lvlText w:val="%1."/>
+      <w:lvlJc w:val="left"/>
+      <w:pPr>
+        <w:tabs>
+          <w:tab w:val="num" w:pos="720"/>
+        </w:tabs>
+        <w:ind w:left="720" w:hanging="360"/>
+      </w:pPr>
+    </w:lvl>
+    <w:lvl w:ilvl="1" w:tentative="1">
+      <w:start w:val="1"/>
+      <w:numFmt w:val="decimal"/>
+      <w:lvlText w:val="%2."/>
+      <w:lvlJc w:val="left"/>
+      <w:pPr>
+        <w:tabs>
+          <w:tab w:val="num" w:pos="1440"/>
+        </w:tabs>
+        <w:ind w:left="1440" w:hanging="360"/>
+      </w:pPr>
+    </w:lvl>
+    <w:lvl w:ilvl="2" w:tentative="1">
+      <w:start w:val="1"/>
+      <w:numFmt w:val="decimal"/>
+      <w:lvlText w:val="%3."/>
+      <w:lvlJc w:val="left"/>
+      <w:pPr>
+        <w:tabs>
+          <w:tab w:val="num" w:pos="2160"/>
+        </w:tabs>
+        <w:ind w:left="2160" w:hanging="360"/>
+      </w:pPr>
+    </w:lvl>
+    <w:lvl w:ilvl="3" w:tentative="1">
+      <w:start w:val="1"/>
+      <w:numFmt w:val="decimal"/>
+      <w:lvlText w:val="%4."/>
+      <w:lvlJc w:val="left"/>
+      <w:pPr>
+        <w:tabs>
+          <w:tab w:val="num" w:pos="2880"/>
+        </w:tabs>
+        <w:ind w:left="2880" w:hanging="360"/>
+      </w:pPr>
+    </w:lvl>
+    <w:lvl w:ilvl="4" w:tentative="1">
+      <w:start w:val="1"/>
+      <w:numFmt w:val="decimal"/>
+      <w:lvlText w:val="%5."/>
+      <w:lvlJc w:val="left"/>
+      <w:pPr>
+        <w:tabs>
+          <w:tab w:val="num" w:pos="3600"/>
+        </w:tabs>
+        <w:ind w:left="3600" w:hanging="360"/>
+      </w:pPr>
+    </w:lvl>
+    <w:lvl w:ilvl="5" w:tentative="1">
+      <w:start w:val="1"/>
+      <w:numFmt w:val="decimal"/>
+      <w:lvlText w:val="%6."/>
+      <w:lvlJc w:val="left"/>
+      <w:pPr>
+        <w:tabs>
+          <w:tab w:val="num" w:pos="4320"/>
+        </w:tabs>
+        <w:ind w:left="4320" w:hanging="360"/>
+      </w:pPr>
+    </w:lvl>
+    <w:lvl w:ilvl="6" w:tentative="1">
+      <w:start w:val="1"/>
+      <w:numFmt w:val="decimal"/>
+      <w:lvlText w:val="%7."/>
+      <w:lvlJc w:val="left"/>
+      <w:pPr>
+        <w:tabs>
+          <w:tab w:val="num" w:pos="5040"/>
+        </w:tabs>
+        <w:ind w:left="5040" w:hanging="360"/>
+      </w:pPr>
+    </w:lvl>
+    <w:lvl w:ilvl="7" w:tentative="1">
+      <w:start w:val="1"/>
+      <w:numFmt w:val="decimal"/>
+      <w:lvlText w:val="%8."/>
+      <w:lvlJc w:val="left"/>
+      <w:pPr>
+        <w:tabs>
+          <w:tab w:val="num" w:pos="5760"/>
+        </w:tabs>
+        <w:ind w:left="5760" w:hanging="360"/>
+      </w:pPr>
+    </w:lvl>
+    <w:lvl w:ilvl="8" w:tentative="1">
+      <w:start w:val="1"/>
+      <w:numFmt w:val="decimal"/>
+      <w:lvlText w:val="%9."/>
+      <w:lvlJc w:val="left"/>
+      <w:pPr>
+        <w:tabs>
+          <w:tab w:val="num" w:pos="6480"/>
+        </w:tabs>
+        <w:ind w:left="6480" w:hanging="360"/>
+      </w:pPr>
+    </w:lvl>
+  </w:abstractNum>
   <w:num w:numId="1">
-    <w:abstractNumId w:val="0"/>
+    <w:abstractNumId w:val="2"/>
   </w:num>
   <w:num w:numId="2">
+    <w:abstractNumId w:val="3"/>
+  </w:num>
+  <w:num w:numId="3">
+    <w:abstractNumId w:val="4"/>
+  </w:num>
+  <w:num w:numId="4">
     <w:abstractNumId w:val="1"/>
+  </w:num>
+  <w:num w:numId="5">
+    <w:abstractNumId w:val="0"/>
   </w:num>
 </w:numbering>
 </file>
@@ -1088,6 +1625,7 @@
     <w:lsdException w:name="HTML Sample" w:semiHidden="1" w:unhideWhenUsed="1"/>
     <w:lsdException w:name="HTML Typewriter" w:semiHidden="1" w:unhideWhenUsed="1"/>
     <w:lsdException w:name="HTML Variable" w:semiHidden="1" w:unhideWhenUsed="1"/>
+    <w:lsdException w:name="Normal Table" w:semiHidden="1" w:unhideWhenUsed="1"/>
     <w:lsdException w:name="annotation subject" w:semiHidden="1" w:unhideWhenUsed="1"/>
     <w:lsdException w:name="No List" w:semiHidden="1" w:unhideWhenUsed="1"/>
     <w:lsdException w:name="Outline List 1" w:semiHidden="1" w:unhideWhenUsed="1"/>
@@ -1131,8 +1669,10 @@
     <w:lsdException w:name="Table Elegant" w:semiHidden="1" w:unhideWhenUsed="1"/>
     <w:lsdException w:name="Table Professional" w:semiHidden="1" w:unhideWhenUsed="1"/>
     <w:lsdException w:name="Table Subtle 1" w:semiHidden="1" w:unhideWhenUsed="1"/>
+    <w:lsdException w:name="Table Subtle 2" w:semiHidden="1" w:unhideWhenUsed="1"/>
     <w:lsdException w:name="Table Web 1" w:semiHidden="1" w:unhideWhenUsed="1"/>
     <w:lsdException w:name="Table Web 2" w:semiHidden="1" w:unhideWhenUsed="1"/>
+    <w:lsdException w:name="Table Web 3" w:semiHidden="1" w:unhideWhenUsed="1"/>
     <w:lsdException w:name="Balloon Text" w:semiHidden="1" w:unhideWhenUsed="1"/>
     <w:lsdException w:name="Table Grid" w:uiPriority="39"/>
     <w:lsdException w:name="Table Theme" w:semiHidden="1" w:unhideWhenUsed="1"/>
@@ -1360,6 +1900,25 @@
     <w:name w:val="Normal"/>
     <w:qFormat/>
   </w:style>
+  <w:style w:type="paragraph" w:styleId="Heading3">
+    <w:name w:val="heading 3"/>
+    <w:basedOn w:val="Normal"/>
+    <w:link w:val="Heading3Char"/>
+    <w:uiPriority w:val="9"/>
+    <w:qFormat/>
+    <w:rsid w:val="00A16899"/>
+    <w:pPr>
+      <w:spacing w:before="100" w:beforeAutospacing="1" w:after="100" w:afterAutospacing="1" w:line="240" w:lineRule="auto"/>
+      <w:outlineLvl w:val="2"/>
+    </w:pPr>
+    <w:rPr>
+      <w:rFonts w:ascii="Times New Roman" w:eastAsia="Times New Roman" w:hAnsi="Times New Roman" w:cs="Times New Roman"/>
+      <w:b/>
+      <w:bCs/>
+      <w:sz w:val="27"/>
+      <w:szCs w:val="27"/>
+    </w:rPr>
+  </w:style>
   <w:style w:type="character" w:default="1" w:styleId="DefaultParagraphFont">
     <w:name w:val="Default Paragraph Font"/>
     <w:uiPriority w:val="1"/>
@@ -1455,6 +2014,25 @@
       </w:tabs>
       <w:spacing w:after="0" w:line="240" w:lineRule="auto"/>
     </w:pPr>
+  </w:style>
+  <w:style w:type="character" w:customStyle="1" w:styleId="collection-drawer-emphasized-code">
+    <w:name w:val="collection-drawer-emphasized-code"/>
+    <w:basedOn w:val="DefaultParagraphFont"/>
+    <w:rsid w:val="006D30DA"/>
+  </w:style>
+  <w:style w:type="character" w:customStyle="1" w:styleId="Heading3Char">
+    <w:name w:val="Heading 3 Char"/>
+    <w:basedOn w:val="DefaultParagraphFont"/>
+    <w:link w:val="Heading3"/>
+    <w:uiPriority w:val="9"/>
+    <w:rsid w:val="00A16899"/>
+    <w:rPr>
+      <w:rFonts w:ascii="Times New Roman" w:eastAsia="Times New Roman" w:hAnsi="Times New Roman" w:cs="Times New Roman"/>
+      <w:b/>
+      <w:bCs/>
+      <w:sz w:val="27"/>
+      <w:szCs w:val="27"/>
+    </w:rPr>
   </w:style>
 </w:styles>
 </file>

</xml_diff>